<commit_message>
Uploading latest version of Word Document with ERD Diagram & Write-Up
</commit_message>
<xml_diff>
--- a/EmployeeSQL/01_Data_Modeling/QuickDBD-ERD_DB_Pewlett_Hackard_Employees_Diagram_&_Description.docx
+++ b/EmployeeSQL/01_Data_Modeling/QuickDBD-ERD_DB_Pewlett_Hackard_Employees_Diagram_&_Description.docx
@@ -19,8 +19,6 @@
         </w:rPr>
         <w:t>ERD_DB_Pewlett_Hackard_Employees Documentation</w:t>
       </w:r>
-      <w:bookmarkStart w:id="0" w:name="_GoBack"/>
-      <w:bookmarkEnd w:id="0"/>
     </w:p>
     <w:p>
       <w:pPr>
@@ -273,19 +271,7 @@
         <w:rPr>
           <w:rFonts w:ascii="Arial Black" w:hAnsi="Arial Black"/>
         </w:rPr>
-        <w:t>tbl_</w:t>
-      </w:r>
-      <w:r>
-        <w:rPr>
-          <w:rFonts w:ascii="Arial Black" w:hAnsi="Arial Black"/>
-        </w:rPr>
-        <w:t>employees</w:t>
-      </w:r>
-      <w:r>
-        <w:rPr>
-          <w:rFonts w:ascii="Arial Black" w:hAnsi="Arial Black"/>
-        </w:rPr>
-        <w:t>:</w:t>
+        <w:t>tbl_employees:</w:t>
       </w:r>
     </w:p>
     <w:p>
@@ -307,19 +293,7 @@
         <w:rPr>
           <w:rFonts w:ascii="Arial Black" w:hAnsi="Arial Black"/>
         </w:rPr>
-        <w:t xml:space="preserve">The Primary Key is the column </w:t>
-      </w:r>
-      <w:r>
-        <w:rPr>
-          <w:rFonts w:ascii="Arial Black" w:hAnsi="Arial Black"/>
-        </w:rPr>
-        <w:t>emp_</w:t>
-      </w:r>
-      <w:r>
-        <w:rPr>
-          <w:rFonts w:ascii="Arial Black" w:hAnsi="Arial Black"/>
-        </w:rPr>
-        <w:t>number.</w:t>
+        <w:t>The Primary Key is the column emp_number.</w:t>
       </w:r>
     </w:p>
     <w:p>
@@ -369,31 +343,7 @@
         <w:rPr>
           <w:rFonts w:ascii="Arial Black" w:hAnsi="Arial Black"/>
         </w:rPr>
-        <w:t xml:space="preserve">We have </w:t>
-      </w:r>
-      <w:r>
-        <w:rPr>
-          <w:rFonts w:ascii="Arial Black" w:hAnsi="Arial Black"/>
-        </w:rPr>
-        <w:t xml:space="preserve">foreign </w:t>
-      </w:r>
-      <w:r>
-        <w:rPr>
-          <w:rFonts w:ascii="Arial Black" w:hAnsi="Arial Black"/>
-        </w:rPr>
-        <w:t xml:space="preserve">keys in </w:t>
-      </w:r>
-      <w:r>
-        <w:rPr>
-          <w:rFonts w:ascii="Arial Black" w:hAnsi="Arial Black"/>
-        </w:rPr>
-        <w:t>4</w:t>
-      </w:r>
-      <w:r>
-        <w:rPr>
-          <w:rFonts w:ascii="Arial Black" w:hAnsi="Arial Black"/>
-        </w:rPr>
-        <w:t xml:space="preserve"> tables as follows:</w:t>
+        <w:t>We have foreign keys in 4 tables as follows:</w:t>
       </w:r>
     </w:p>
     <w:p>
@@ -415,19 +365,7 @@
         <w:rPr>
           <w:rFonts w:ascii="Arial Black" w:hAnsi="Arial Black"/>
         </w:rPr>
-        <w:t>tbl_</w:t>
-      </w:r>
-      <w:r>
-        <w:rPr>
-          <w:rFonts w:ascii="Arial Black" w:hAnsi="Arial Black"/>
-        </w:rPr>
-        <w:t>salaries</w:t>
-      </w:r>
-      <w:r>
-        <w:rPr>
-          <w:rFonts w:ascii="Arial Black" w:hAnsi="Arial Black"/>
-        </w:rPr>
-        <w:t>:</w:t>
+        <w:t>tbl_salaries:</w:t>
       </w:r>
     </w:p>
     <w:p>
@@ -471,31 +409,7 @@
         <w:rPr>
           <w:rFonts w:ascii="Arial Black" w:hAnsi="Arial Black"/>
         </w:rPr>
-        <w:t>It is the c</w:t>
-      </w:r>
-      <w:r>
-        <w:rPr>
-          <w:rFonts w:ascii="Arial Black" w:hAnsi="Arial Black"/>
-        </w:rPr>
-        <w:t>olumn emp</w:t>
-      </w:r>
-      <w:r>
-        <w:rPr>
-          <w:rFonts w:ascii="Arial Black" w:hAnsi="Arial Black"/>
-        </w:rPr>
-        <w:t xml:space="preserve"> </w:t>
-      </w:r>
-      <w:r>
-        <w:rPr>
-          <w:rFonts w:ascii="Arial Black" w:hAnsi="Arial Black"/>
-        </w:rPr>
-        <w:t>_number.</w:t>
-      </w:r>
-      <w:r>
-        <w:rPr>
-          <w:rFonts w:ascii="Arial Black" w:hAnsi="Arial Black"/>
-        </w:rPr>
-        <w:t xml:space="preserve"> </w:t>
+        <w:t xml:space="preserve">It is the column emp _number. </w:t>
       </w:r>
     </w:p>
     <w:p>
@@ -529,25 +443,7 @@
         <w:rPr>
           <w:rFonts w:ascii="Arial Black" w:hAnsi="Arial Black"/>
         </w:rPr>
-        <w:t>column emp_number</w:t>
-      </w:r>
-      <w:r>
-        <w:rPr>
-          <w:rFonts w:ascii="Arial Black" w:hAnsi="Arial Black"/>
-        </w:rPr>
-        <w:t xml:space="preserve"> in the table “</w:t>
-      </w:r>
-      <w:r>
-        <w:rPr>
-          <w:rFonts w:ascii="Arial Black" w:hAnsi="Arial Black"/>
-        </w:rPr>
-        <w:t>tbl_employees</w:t>
-      </w:r>
-      <w:r>
-        <w:rPr>
-          <w:rFonts w:ascii="Arial Black" w:hAnsi="Arial Black"/>
-        </w:rPr>
-        <w:t>”.</w:t>
+        <w:t>column emp_number in the table “tbl_employees”.</w:t>
       </w:r>
     </w:p>
     <w:p>
@@ -569,7 +465,108 @@
         <w:rPr>
           <w:rFonts w:ascii="Arial Black" w:hAnsi="Arial Black"/>
         </w:rPr>
-        <w:t>This is set up as a one-to-many relationship, because the salary of an employee can change over time i.e. you could have more than one record per employee in the table</w:t>
+        <w:t>This is set up as a one-to-many relationship</w:t>
+      </w:r>
+      <w:r>
+        <w:rPr>
+          <w:rFonts w:ascii="Arial Black" w:hAnsi="Arial Black"/>
+        </w:rPr>
+        <w:t xml:space="preserve"> between </w:t>
+      </w:r>
+      <w:r>
+        <w:rPr>
+          <w:rFonts w:ascii="Arial Black" w:hAnsi="Arial Black"/>
+        </w:rPr>
+        <w:t>the table “</w:t>
+      </w:r>
+      <w:proofErr w:type="spellStart"/>
+      <w:r>
+        <w:rPr>
+          <w:rFonts w:ascii="Arial Black" w:hAnsi="Arial Black"/>
+        </w:rPr>
+        <w:t>tbl_employees</w:t>
+      </w:r>
+      <w:proofErr w:type="spellEnd"/>
+      <w:r>
+        <w:rPr>
+          <w:rFonts w:ascii="Arial Black" w:hAnsi="Arial Black"/>
+        </w:rPr>
+        <w:t>”</w:t>
+      </w:r>
+      <w:r>
+        <w:rPr>
+          <w:rFonts w:ascii="Arial Black" w:hAnsi="Arial Black"/>
+        </w:rPr>
+        <w:t xml:space="preserve"> and th</w:t>
+      </w:r>
+      <w:r>
+        <w:rPr>
+          <w:rFonts w:ascii="Arial Black" w:hAnsi="Arial Black"/>
+        </w:rPr>
+        <w:t>is</w:t>
+      </w:r>
+      <w:r>
+        <w:rPr>
+          <w:rFonts w:ascii="Arial Black" w:hAnsi="Arial Black"/>
+        </w:rPr>
+        <w:t xml:space="preserve"> table</w:t>
+      </w:r>
+      <w:r>
+        <w:t xml:space="preserve"> </w:t>
+      </w:r>
+      <w:r>
+        <w:rPr>
+          <w:rFonts w:ascii="Arial Black" w:hAnsi="Arial Black"/>
+        </w:rPr>
+        <w:t>“</w:t>
+      </w:r>
+      <w:proofErr w:type="spellStart"/>
+      <w:r>
+        <w:rPr>
+          <w:rFonts w:ascii="Arial Black" w:hAnsi="Arial Black"/>
+        </w:rPr>
+        <w:t>tbl_salaries</w:t>
+      </w:r>
+      <w:proofErr w:type="spellEnd"/>
+      <w:r>
+        <w:rPr>
+          <w:rFonts w:ascii="Arial Black" w:hAnsi="Arial Black"/>
+        </w:rPr>
+        <w:t>”.</w:t>
+      </w:r>
+      <w:r>
+        <w:rPr>
+          <w:rFonts w:ascii="Arial Black" w:hAnsi="Arial Black"/>
+        </w:rPr>
+        <w:t xml:space="preserve"> </w:t>
+      </w:r>
+    </w:p>
+    <w:p>
+      <w:pPr>
+        <w:pStyle w:val="ListParagraph"/>
+        <w:numPr>
+          <w:ilvl w:val="3"/>
+          <w:numId w:val="2"/>
+        </w:numPr>
+        <w:autoSpaceDE/>
+        <w:autoSpaceDN/>
+        <w:adjustRightInd/>
+        <w:spacing w:after="160" w:line="259" w:lineRule="auto"/>
+        <w:rPr>
+          <w:rFonts w:ascii="Arial Black" w:hAnsi="Arial Black"/>
+        </w:rPr>
+      </w:pPr>
+      <w:r>
+        <w:rPr>
+          <w:rFonts w:ascii="Arial Black" w:hAnsi="Arial Black"/>
+        </w:rPr>
+        <w:t xml:space="preserve">This is </w:t>
+      </w:r>
+      <w:r>
+        <w:rPr>
+          <w:rFonts w:ascii="Arial Black" w:hAnsi="Arial Black"/>
+        </w:rPr>
+        <w:t>because the salary of an employee can change over time i.e. you could have more than one record per employee in the table</w:t>
       </w:r>
       <w:r>
         <w:rPr>
@@ -583,6 +580,115 @@
         </w:rPr>
         <w:t xml:space="preserve">.  </w:t>
       </w:r>
+    </w:p>
+    <w:p>
+      <w:pPr>
+        <w:pStyle w:val="ListParagraph"/>
+        <w:numPr>
+          <w:ilvl w:val="4"/>
+          <w:numId w:val="2"/>
+        </w:numPr>
+        <w:autoSpaceDE/>
+        <w:autoSpaceDN/>
+        <w:adjustRightInd/>
+        <w:spacing w:after="160" w:line="259" w:lineRule="auto"/>
+        <w:rPr>
+          <w:rFonts w:ascii="Arial Black" w:hAnsi="Arial Black"/>
+          <w:color w:val="FF0000"/>
+        </w:rPr>
+      </w:pPr>
+      <w:r>
+        <w:rPr>
+          <w:rFonts w:ascii="Arial Black" w:hAnsi="Arial Black"/>
+          <w:color w:val="FF0000"/>
+        </w:rPr>
+        <w:t>Please note that in the dataset provided to us at the time of us creating this ERD, the number of rows in this table, “</w:t>
+      </w:r>
+      <w:proofErr w:type="spellStart"/>
+      <w:r>
+        <w:rPr>
+          <w:rFonts w:ascii="Arial Black" w:hAnsi="Arial Black"/>
+          <w:color w:val="FF0000"/>
+        </w:rPr>
+        <w:t>tbl_salaries</w:t>
+      </w:r>
+      <w:proofErr w:type="spellEnd"/>
+      <w:r>
+        <w:rPr>
+          <w:rFonts w:ascii="Arial Black" w:hAnsi="Arial Black"/>
+          <w:color w:val="FF0000"/>
+        </w:rPr>
+        <w:t xml:space="preserve">” (300,024) </w:t>
+      </w:r>
+      <w:r>
+        <w:rPr>
+          <w:rFonts w:ascii="Arial Black" w:hAnsi="Arial Black"/>
+          <w:color w:val="FF0000"/>
+        </w:rPr>
+        <w:t>just happens to be</w:t>
+      </w:r>
+      <w:r>
+        <w:rPr>
+          <w:rFonts w:ascii="Arial Black" w:hAnsi="Arial Black"/>
+          <w:color w:val="FF0000"/>
+        </w:rPr>
+        <w:t xml:space="preserve"> the same as the number of rows in the table “</w:t>
+      </w:r>
+      <w:proofErr w:type="spellStart"/>
+      <w:r>
+        <w:rPr>
+          <w:rFonts w:ascii="Arial Black" w:hAnsi="Arial Black"/>
+          <w:color w:val="FF0000"/>
+        </w:rPr>
+        <w:t>tbl_employees</w:t>
+      </w:r>
+      <w:proofErr w:type="spellEnd"/>
+      <w:r>
+        <w:rPr>
+          <w:rFonts w:ascii="Arial Black" w:hAnsi="Arial Black"/>
+          <w:color w:val="FF0000"/>
+        </w:rPr>
+        <w:t>” (300,024), which could suggest a one-to-one relationship. However, this would mean that the salary of an employee does not change over time which is completely unrealistic. Therefore, in the ERD</w:t>
+      </w:r>
+      <w:r>
+        <w:rPr>
+          <w:rFonts w:ascii="Arial Black" w:hAnsi="Arial Black"/>
+          <w:color w:val="FF0000"/>
+        </w:rPr>
+        <w:t>,</w:t>
+      </w:r>
+      <w:r>
+        <w:rPr>
+          <w:rFonts w:ascii="Arial Black" w:hAnsi="Arial Black"/>
+          <w:color w:val="FF0000"/>
+        </w:rPr>
+        <w:t xml:space="preserve"> I have chosen to set this up as a </w:t>
+      </w:r>
+      <w:r>
+        <w:rPr>
+          <w:rFonts w:ascii="Arial Black" w:hAnsi="Arial Black"/>
+          <w:color w:val="FF0000"/>
+        </w:rPr>
+        <w:t>one-to-many relationship</w:t>
+      </w:r>
+      <w:r>
+        <w:rPr>
+          <w:rFonts w:ascii="Arial Black" w:hAnsi="Arial Black"/>
+          <w:color w:val="FF0000"/>
+        </w:rPr>
+        <w:t>.</w:t>
+      </w:r>
+    </w:p>
+    <w:p>
+      <w:pPr>
+        <w:autoSpaceDE/>
+        <w:autoSpaceDN/>
+        <w:adjustRightInd/>
+        <w:spacing w:after="160" w:line="259" w:lineRule="auto"/>
+        <w:rPr>
+          <w:rFonts w:ascii="Arial Black" w:hAnsi="Arial Black"/>
+        </w:rPr>
+      </w:pPr>
     </w:p>
     <w:p>
       <w:pPr>
@@ -603,19 +709,7 @@
         <w:rPr>
           <w:rFonts w:ascii="Arial Black" w:hAnsi="Arial Black"/>
         </w:rPr>
-        <w:t>tbl_</w:t>
-      </w:r>
-      <w:r>
-        <w:rPr>
-          <w:rFonts w:ascii="Arial Black" w:hAnsi="Arial Black"/>
-        </w:rPr>
-        <w:t>titles</w:t>
-      </w:r>
-      <w:r>
-        <w:rPr>
-          <w:rFonts w:ascii="Arial Black" w:hAnsi="Arial Black"/>
-        </w:rPr>
-        <w:t>:</w:t>
+        <w:t>tbl_titles:</w:t>
       </w:r>
     </w:p>
     <w:p>
@@ -693,31 +787,7 @@
         <w:rPr>
           <w:rFonts w:ascii="Arial Black" w:hAnsi="Arial Black"/>
         </w:rPr>
-        <w:t>column emp_number in the</w:t>
-      </w:r>
-      <w:r>
-        <w:rPr>
-          <w:rFonts w:ascii="Arial Black" w:hAnsi="Arial Black"/>
-        </w:rPr>
-        <w:t xml:space="preserve"> table “</w:t>
-      </w:r>
-      <w:r>
-        <w:rPr>
-          <w:rFonts w:ascii="Arial Black" w:hAnsi="Arial Black"/>
-        </w:rPr>
-        <w:t>tbl_employees</w:t>
-      </w:r>
-      <w:r>
-        <w:rPr>
-          <w:rFonts w:ascii="Arial Black" w:hAnsi="Arial Black"/>
-        </w:rPr>
-        <w:t>”</w:t>
-      </w:r>
-      <w:r>
-        <w:rPr>
-          <w:rFonts w:ascii="Arial Black" w:hAnsi="Arial Black"/>
-        </w:rPr>
-        <w:t>.</w:t>
+        <w:t>column emp_number in the table “tbl_employees”.</w:t>
       </w:r>
     </w:p>
     <w:p>
@@ -739,71 +809,71 @@
         <w:rPr>
           <w:rFonts w:ascii="Arial Black" w:hAnsi="Arial Black"/>
         </w:rPr>
-        <w:t>This is set up a</w:t>
-      </w:r>
-      <w:r>
-        <w:rPr>
-          <w:rFonts w:ascii="Arial Black" w:hAnsi="Arial Black"/>
-        </w:rPr>
-        <w:t xml:space="preserve">s a </w:t>
-      </w:r>
-      <w:r>
-        <w:rPr>
-          <w:rFonts w:ascii="Arial Black" w:hAnsi="Arial Black"/>
-        </w:rPr>
-        <w:t xml:space="preserve">one-to-many relationship, because the </w:t>
-      </w:r>
-      <w:r>
-        <w:rPr>
-          <w:rFonts w:ascii="Arial Black" w:hAnsi="Arial Black"/>
-        </w:rPr>
-        <w:t>title</w:t>
-      </w:r>
-      <w:r>
-        <w:rPr>
-          <w:rFonts w:ascii="Arial Black" w:hAnsi="Arial Black"/>
-        </w:rPr>
-        <w:t xml:space="preserve"> of an employee can change over time i.e. you could have more than one record per employee in the </w:t>
-      </w:r>
-      <w:r>
-        <w:rPr>
-          <w:rFonts w:ascii="Arial Black" w:hAnsi="Arial Black"/>
-        </w:rPr>
-        <w:t>t</w:t>
-      </w:r>
-      <w:r>
-        <w:rPr>
-          <w:rFonts w:ascii="Arial Black" w:hAnsi="Arial Black"/>
-        </w:rPr>
-        <w:t>able</w:t>
-      </w:r>
-      <w:r>
-        <w:rPr>
-          <w:rFonts w:ascii="Arial Black" w:hAnsi="Arial Black"/>
-        </w:rPr>
-        <w:t xml:space="preserve"> “</w:t>
-      </w:r>
-      <w:r>
-        <w:rPr>
-          <w:rFonts w:ascii="Arial Black" w:hAnsi="Arial Black"/>
-        </w:rPr>
-        <w:t>tbl_titles</w:t>
-      </w:r>
-      <w:r>
-        <w:rPr>
-          <w:rFonts w:ascii="Arial Black" w:hAnsi="Arial Black"/>
-        </w:rPr>
-        <w:t>”</w:t>
-      </w:r>
-      <w:r>
-        <w:rPr>
-          <w:rFonts w:ascii="Arial Black" w:hAnsi="Arial Black"/>
-        </w:rPr>
-        <w:t xml:space="preserve">.  </w:t>
+        <w:t>This is set up as a one-to-many relationship between the table “</w:t>
+      </w:r>
+      <w:proofErr w:type="spellStart"/>
+      <w:r>
+        <w:rPr>
+          <w:rFonts w:ascii="Arial Black" w:hAnsi="Arial Black"/>
+        </w:rPr>
+        <w:t>tbl_employees</w:t>
+      </w:r>
+      <w:proofErr w:type="spellEnd"/>
+      <w:r>
+        <w:rPr>
+          <w:rFonts w:ascii="Arial Black" w:hAnsi="Arial Black"/>
+        </w:rPr>
+        <w:t xml:space="preserve">” and </w:t>
+      </w:r>
+      <w:r>
+        <w:rPr>
+          <w:rFonts w:ascii="Arial Black" w:hAnsi="Arial Black"/>
+        </w:rPr>
+        <w:t xml:space="preserve">this </w:t>
+      </w:r>
+      <w:r>
+        <w:rPr>
+          <w:rFonts w:ascii="Arial Black" w:hAnsi="Arial Black"/>
+        </w:rPr>
+        <w:t>table</w:t>
+      </w:r>
+      <w:r>
+        <w:t xml:space="preserve"> </w:t>
+      </w:r>
+      <w:r>
+        <w:rPr>
+          <w:rFonts w:ascii="Arial Black" w:hAnsi="Arial Black"/>
+        </w:rPr>
+        <w:t>“</w:t>
+      </w:r>
+      <w:proofErr w:type="spellStart"/>
+      <w:r>
+        <w:rPr>
+          <w:rFonts w:ascii="Arial Black" w:hAnsi="Arial Black"/>
+        </w:rPr>
+        <w:t>tbl_</w:t>
+      </w:r>
+      <w:r>
+        <w:rPr>
+          <w:rFonts w:ascii="Arial Black" w:hAnsi="Arial Black"/>
+        </w:rPr>
+        <w:t>titles</w:t>
+      </w:r>
+      <w:proofErr w:type="spellEnd"/>
+      <w:r>
+        <w:rPr>
+          <w:rFonts w:ascii="Arial Black" w:hAnsi="Arial Black"/>
+        </w:rPr>
+        <w:t xml:space="preserve">”. </w:t>
       </w:r>
     </w:p>
     <w:p>
       <w:pPr>
+        <w:pStyle w:val="ListParagraph"/>
+        <w:numPr>
+          <w:ilvl w:val="3"/>
+          <w:numId w:val="2"/>
+        </w:numPr>
         <w:autoSpaceDE/>
         <w:autoSpaceDN/>
         <w:adjustRightInd/>
@@ -812,6 +882,181 @@
           <w:rFonts w:ascii="Arial Black" w:hAnsi="Arial Black"/>
         </w:rPr>
       </w:pPr>
+      <w:r>
+        <w:rPr>
+          <w:rFonts w:ascii="Arial Black" w:hAnsi="Arial Black"/>
+        </w:rPr>
+        <w:t xml:space="preserve">This is </w:t>
+      </w:r>
+      <w:r>
+        <w:rPr>
+          <w:rFonts w:ascii="Arial Black" w:hAnsi="Arial Black"/>
+        </w:rPr>
+        <w:t xml:space="preserve">because the title of an employee can change over time i.e. you could have more than one record per employee in the </w:t>
+      </w:r>
+      <w:r>
+        <w:rPr>
+          <w:rFonts w:ascii="Arial Black" w:hAnsi="Arial Black"/>
+        </w:rPr>
+        <w:t>t</w:t>
+      </w:r>
+      <w:r>
+        <w:rPr>
+          <w:rFonts w:ascii="Arial Black" w:hAnsi="Arial Black"/>
+        </w:rPr>
+        <w:t>able</w:t>
+      </w:r>
+      <w:r>
+        <w:rPr>
+          <w:rFonts w:ascii="Arial Black" w:hAnsi="Arial Black"/>
+        </w:rPr>
+        <w:t xml:space="preserve"> “tbl_titles”</w:t>
+      </w:r>
+      <w:r>
+        <w:rPr>
+          <w:rFonts w:ascii="Arial Black" w:hAnsi="Arial Black"/>
+        </w:rPr>
+        <w:t xml:space="preserve">.  </w:t>
+      </w:r>
+    </w:p>
+    <w:p>
+      <w:pPr>
+        <w:pStyle w:val="ListParagraph"/>
+        <w:numPr>
+          <w:ilvl w:val="4"/>
+          <w:numId w:val="2"/>
+        </w:numPr>
+        <w:autoSpaceDE/>
+        <w:autoSpaceDN/>
+        <w:adjustRightInd/>
+        <w:spacing w:after="160" w:line="259" w:lineRule="auto"/>
+        <w:rPr>
+          <w:rFonts w:ascii="Arial Black" w:hAnsi="Arial Black"/>
+        </w:rPr>
+      </w:pPr>
+      <w:r>
+        <w:rPr>
+          <w:rFonts w:ascii="Arial Black" w:hAnsi="Arial Black"/>
+        </w:rPr>
+        <w:t xml:space="preserve">This is evident in the dataset provided to us at the time of us creating the ERD. </w:t>
+      </w:r>
+    </w:p>
+    <w:p>
+      <w:pPr>
+        <w:pStyle w:val="ListParagraph"/>
+        <w:numPr>
+          <w:ilvl w:val="4"/>
+          <w:numId w:val="2"/>
+        </w:numPr>
+        <w:autoSpaceDE/>
+        <w:autoSpaceDN/>
+        <w:adjustRightInd/>
+        <w:spacing w:after="160" w:line="259" w:lineRule="auto"/>
+        <w:rPr>
+          <w:rFonts w:ascii="Arial Black" w:hAnsi="Arial Black"/>
+          <w:color w:val="auto"/>
+        </w:rPr>
+      </w:pPr>
+      <w:r>
+        <w:rPr>
+          <w:rFonts w:ascii="Arial Black" w:hAnsi="Arial Black"/>
+          <w:color w:val="auto"/>
+        </w:rPr>
+        <w:t>T</w:t>
+      </w:r>
+      <w:r>
+        <w:rPr>
+          <w:rFonts w:ascii="Arial Black" w:hAnsi="Arial Black"/>
+          <w:color w:val="auto"/>
+        </w:rPr>
+        <w:t>he number of rows in this table, “</w:t>
+      </w:r>
+      <w:proofErr w:type="spellStart"/>
+      <w:r>
+        <w:rPr>
+          <w:rFonts w:ascii="Arial Black" w:hAnsi="Arial Black"/>
+          <w:color w:val="auto"/>
+        </w:rPr>
+        <w:t>tbl</w:t>
+      </w:r>
+      <w:proofErr w:type="spellEnd"/>
+      <w:r>
+        <w:rPr>
+          <w:rFonts w:ascii="Arial Black" w:hAnsi="Arial Black"/>
+          <w:color w:val="auto"/>
+        </w:rPr>
+        <w:t>_</w:t>
+      </w:r>
+      <w:r>
+        <w:rPr>
+          <w:rFonts w:ascii="Arial Black" w:hAnsi="Arial Black"/>
+        </w:rPr>
+        <w:t xml:space="preserve"> </w:t>
+      </w:r>
+      <w:r>
+        <w:rPr>
+          <w:rFonts w:ascii="Arial Black" w:hAnsi="Arial Black"/>
+        </w:rPr>
+        <w:t>titles</w:t>
+      </w:r>
+      <w:r>
+        <w:rPr>
+          <w:rFonts w:ascii="Arial Black" w:hAnsi="Arial Black"/>
+          <w:color w:val="auto"/>
+        </w:rPr>
+        <w:t xml:space="preserve">” </w:t>
+      </w:r>
+      <w:r>
+        <w:rPr>
+          <w:rFonts w:ascii="Arial Black" w:hAnsi="Arial Black"/>
+          <w:color w:val="auto"/>
+        </w:rPr>
+        <w:t>was 443,308 whereas</w:t>
+      </w:r>
+      <w:r>
+        <w:rPr>
+          <w:rFonts w:ascii="Arial Black" w:hAnsi="Arial Black"/>
+          <w:color w:val="auto"/>
+        </w:rPr>
+        <w:t xml:space="preserve"> the number of rows in the table “</w:t>
+      </w:r>
+      <w:proofErr w:type="spellStart"/>
+      <w:r>
+        <w:rPr>
+          <w:rFonts w:ascii="Arial Black" w:hAnsi="Arial Black"/>
+          <w:color w:val="auto"/>
+        </w:rPr>
+        <w:t>tbl_employees</w:t>
+      </w:r>
+      <w:proofErr w:type="spellEnd"/>
+      <w:r>
+        <w:rPr>
+          <w:rFonts w:ascii="Arial Black" w:hAnsi="Arial Black"/>
+          <w:color w:val="auto"/>
+        </w:rPr>
+        <w:t>”</w:t>
+      </w:r>
+      <w:r>
+        <w:rPr>
+          <w:rFonts w:ascii="Arial Black" w:hAnsi="Arial Black"/>
+          <w:color w:val="auto"/>
+        </w:rPr>
+        <w:t xml:space="preserve"> was </w:t>
+      </w:r>
+      <w:r>
+        <w:rPr>
+          <w:rFonts w:ascii="Arial Black" w:hAnsi="Arial Black"/>
+          <w:color w:val="auto"/>
+        </w:rPr>
+        <w:t>300,024</w:t>
+      </w:r>
+      <w:r>
+        <w:rPr>
+          <w:rFonts w:ascii="Arial Black" w:hAnsi="Arial Black"/>
+          <w:color w:val="auto"/>
+        </w:rPr>
+        <w:t>.</w:t>
+      </w:r>
     </w:p>
     <w:p>
       <w:pPr>
@@ -844,13 +1089,7 @@
         <w:rPr>
           <w:rFonts w:ascii="Arial Black" w:hAnsi="Arial Black"/>
         </w:rPr>
-        <w:t>tbl_department_employees</w:t>
-      </w:r>
-      <w:r>
-        <w:rPr>
-          <w:rFonts w:ascii="Arial Black" w:hAnsi="Arial Black"/>
-        </w:rPr>
-        <w:t>:</w:t>
+        <w:t>tbl_department_employees:</w:t>
       </w:r>
     </w:p>
     <w:p>
@@ -872,19 +1111,19 @@
         <w:rPr>
           <w:rFonts w:ascii="Arial Black" w:hAnsi="Arial Black"/>
         </w:rPr>
-        <w:t xml:space="preserve">We have </w:t>
-      </w:r>
-      <w:r>
-        <w:rPr>
-          <w:rFonts w:ascii="Arial Black" w:hAnsi="Arial Black"/>
-        </w:rPr>
-        <w:t>two</w:t>
-      </w:r>
-      <w:r>
-        <w:rPr>
-          <w:rFonts w:ascii="Arial Black" w:hAnsi="Arial Black"/>
-        </w:rPr>
-        <w:t xml:space="preserve"> Foreign Key:</w:t>
+        <w:t>We have two Foreign Key</w:t>
+      </w:r>
+      <w:r>
+        <w:rPr>
+          <w:rFonts w:ascii="Arial Black" w:hAnsi="Arial Black"/>
+        </w:rPr>
+        <w:t>s in this table</w:t>
+      </w:r>
+      <w:r>
+        <w:rPr>
+          <w:rFonts w:ascii="Arial Black" w:hAnsi="Arial Black"/>
+        </w:rPr>
+        <w:t>:</w:t>
       </w:r>
     </w:p>
     <w:p>
@@ -906,13 +1145,7 @@
         <w:rPr>
           <w:rFonts w:ascii="Arial Black" w:hAnsi="Arial Black"/>
         </w:rPr>
-        <w:t xml:space="preserve">The first Foreign Key </w:t>
-      </w:r>
-      <w:r>
-        <w:rPr>
-          <w:rFonts w:ascii="Arial Black" w:hAnsi="Arial Black"/>
-        </w:rPr>
-        <w:t xml:space="preserve">is the column emp _number. </w:t>
+        <w:t xml:space="preserve">The first Foreign Key is the column emp _number. </w:t>
       </w:r>
     </w:p>
     <w:p>
@@ -968,32 +1201,81 @@
         <w:rPr>
           <w:rFonts w:ascii="Arial Black" w:hAnsi="Arial Black"/>
         </w:rPr>
-        <w:t xml:space="preserve">This is set up as a one-to-many relationship, because the </w:t>
-      </w:r>
-      <w:r>
-        <w:rPr>
-          <w:rFonts w:ascii="Arial Black" w:hAnsi="Arial Black"/>
-        </w:rPr>
-        <w:t>department</w:t>
-      </w:r>
-      <w:r>
-        <w:rPr>
-          <w:rFonts w:ascii="Arial Black" w:hAnsi="Arial Black"/>
-        </w:rPr>
-        <w:t xml:space="preserve"> of an employee can change over time i.e. you could have more than one record per employee in the table</w:t>
-      </w:r>
-      <w:r>
-        <w:rPr>
-          <w:rFonts w:ascii="Arial Black" w:hAnsi="Arial Black"/>
-        </w:rPr>
-        <w:t xml:space="preserve"> “tbl_</w:t>
-      </w:r>
-      <w:r>
-        <w:rPr>
-          <w:rFonts w:ascii="Arial Black" w:hAnsi="Arial Black"/>
-        </w:rPr>
-        <w:t>department_employees</w:t>
-      </w:r>
+        <w:t>This is set up as a one-to-many relationship between the table “</w:t>
+      </w:r>
+      <w:proofErr w:type="spellStart"/>
+      <w:r>
+        <w:rPr>
+          <w:rFonts w:ascii="Arial Black" w:hAnsi="Arial Black"/>
+        </w:rPr>
+        <w:t>tbl_employees</w:t>
+      </w:r>
+      <w:proofErr w:type="spellEnd"/>
+      <w:r>
+        <w:rPr>
+          <w:rFonts w:ascii="Arial Black" w:hAnsi="Arial Black"/>
+        </w:rPr>
+        <w:t>” and this table</w:t>
+      </w:r>
+      <w:r>
+        <w:t xml:space="preserve"> </w:t>
+      </w:r>
+      <w:r>
+        <w:rPr>
+          <w:rFonts w:ascii="Arial Black" w:hAnsi="Arial Black"/>
+        </w:rPr>
+        <w:t>“</w:t>
+      </w:r>
+      <w:proofErr w:type="spellStart"/>
+      <w:r>
+        <w:rPr>
+          <w:rFonts w:ascii="Arial Black" w:hAnsi="Arial Black"/>
+        </w:rPr>
+        <w:t>tbl_department_employees</w:t>
+      </w:r>
+      <w:proofErr w:type="spellEnd"/>
+      <w:r>
+        <w:rPr>
+          <w:rFonts w:ascii="Arial Black" w:hAnsi="Arial Black"/>
+        </w:rPr>
+        <w:t xml:space="preserve">”. </w:t>
+      </w:r>
+    </w:p>
+    <w:p>
+      <w:pPr>
+        <w:pStyle w:val="ListParagraph"/>
+        <w:numPr>
+          <w:ilvl w:val="3"/>
+          <w:numId w:val="2"/>
+        </w:numPr>
+        <w:autoSpaceDE/>
+        <w:autoSpaceDN/>
+        <w:adjustRightInd/>
+        <w:spacing w:after="160" w:line="259" w:lineRule="auto"/>
+        <w:rPr>
+          <w:rFonts w:ascii="Arial Black" w:hAnsi="Arial Black"/>
+        </w:rPr>
+      </w:pPr>
+      <w:r>
+        <w:rPr>
+          <w:rFonts w:ascii="Arial Black" w:hAnsi="Arial Black"/>
+        </w:rPr>
+        <w:t xml:space="preserve">This is </w:t>
+      </w:r>
+      <w:r>
+        <w:rPr>
+          <w:rFonts w:ascii="Arial Black" w:hAnsi="Arial Black"/>
+        </w:rPr>
+        <w:t>because the department of an employee can change over time i.e. you could have more than one record per employee in the table “</w:t>
+      </w:r>
+      <w:proofErr w:type="spellStart"/>
+      <w:r>
+        <w:rPr>
+          <w:rFonts w:ascii="Arial Black" w:hAnsi="Arial Black"/>
+        </w:rPr>
+        <w:t>tbl_department_employees</w:t>
+      </w:r>
+      <w:proofErr w:type="spellEnd"/>
       <w:r>
         <w:rPr>
           <w:rFonts w:ascii="Arial Black" w:hAnsi="Arial Black"/>
@@ -1020,31 +1302,7 @@
         <w:rPr>
           <w:rFonts w:ascii="Arial Black" w:hAnsi="Arial Black"/>
         </w:rPr>
-        <w:t xml:space="preserve">The </w:t>
-      </w:r>
-      <w:r>
-        <w:rPr>
-          <w:rFonts w:ascii="Arial Black" w:hAnsi="Arial Black"/>
-        </w:rPr>
-        <w:t>second</w:t>
-      </w:r>
-      <w:r>
-        <w:rPr>
-          <w:rFonts w:ascii="Arial Black" w:hAnsi="Arial Black"/>
-        </w:rPr>
-        <w:t xml:space="preserve"> Foreign Key is the column </w:t>
-      </w:r>
-      <w:r>
-        <w:rPr>
-          <w:rFonts w:ascii="Arial Black" w:hAnsi="Arial Black"/>
-        </w:rPr>
-        <w:t>dept</w:t>
-      </w:r>
-      <w:r>
-        <w:rPr>
-          <w:rFonts w:ascii="Arial Black" w:hAnsi="Arial Black"/>
-        </w:rPr>
-        <w:t xml:space="preserve"> _number. </w:t>
+        <w:t xml:space="preserve">The second Foreign Key is the column dept _number. </w:t>
       </w:r>
     </w:p>
     <w:p>
@@ -1078,31 +1336,7 @@
         <w:rPr>
           <w:rFonts w:ascii="Arial Black" w:hAnsi="Arial Black"/>
         </w:rPr>
-        <w:t xml:space="preserve">column </w:t>
-      </w:r>
-      <w:r>
-        <w:rPr>
-          <w:rFonts w:ascii="Arial Black" w:hAnsi="Arial Black"/>
-        </w:rPr>
-        <w:t>dept</w:t>
-      </w:r>
-      <w:r>
-        <w:rPr>
-          <w:rFonts w:ascii="Arial Black" w:hAnsi="Arial Black"/>
-        </w:rPr>
-        <w:t>_number in the table “tbl_</w:t>
-      </w:r>
-      <w:r>
-        <w:rPr>
-          <w:rFonts w:ascii="Arial Black" w:hAnsi="Arial Black"/>
-        </w:rPr>
-        <w:t>departments</w:t>
-      </w:r>
-      <w:r>
-        <w:rPr>
-          <w:rFonts w:ascii="Arial Black" w:hAnsi="Arial Black"/>
-        </w:rPr>
-        <w:t>”.</w:t>
+        <w:t>column dept_number in the table “tbl_departments”.</w:t>
       </w:r>
     </w:p>
     <w:p>
@@ -1124,7 +1358,248 @@
         <w:rPr>
           <w:rFonts w:ascii="Arial Black" w:hAnsi="Arial Black"/>
         </w:rPr>
-        <w:t>This is set up as a one-to-many relationship, because the department of an employee can change over time i.e. you could have more than one record per employee in the table “tbl_department_employees”.</w:t>
+        <w:t>This is set up as a one-to-many relationship</w:t>
+      </w:r>
+      <w:r>
+        <w:rPr>
+          <w:rFonts w:ascii="Arial Black" w:hAnsi="Arial Black"/>
+        </w:rPr>
+        <w:t xml:space="preserve"> </w:t>
+      </w:r>
+      <w:r>
+        <w:rPr>
+          <w:rFonts w:ascii="Arial Black" w:hAnsi="Arial Black"/>
+        </w:rPr>
+        <w:t>between the table “</w:t>
+      </w:r>
+      <w:proofErr w:type="spellStart"/>
+      <w:r>
+        <w:rPr>
+          <w:rFonts w:ascii="Arial Black" w:hAnsi="Arial Black"/>
+        </w:rPr>
+        <w:t>tbl_</w:t>
+      </w:r>
+      <w:r>
+        <w:rPr>
+          <w:rFonts w:ascii="Arial Black" w:hAnsi="Arial Black"/>
+        </w:rPr>
+        <w:t>departments</w:t>
+      </w:r>
+      <w:proofErr w:type="spellEnd"/>
+      <w:r>
+        <w:rPr>
+          <w:rFonts w:ascii="Arial Black" w:hAnsi="Arial Black"/>
+        </w:rPr>
+        <w:t>” and this table</w:t>
+      </w:r>
+      <w:r>
+        <w:t xml:space="preserve"> </w:t>
+      </w:r>
+      <w:r>
+        <w:rPr>
+          <w:rFonts w:ascii="Arial Black" w:hAnsi="Arial Black"/>
+        </w:rPr>
+        <w:t>“</w:t>
+      </w:r>
+      <w:proofErr w:type="spellStart"/>
+      <w:r>
+        <w:rPr>
+          <w:rFonts w:ascii="Arial Black" w:hAnsi="Arial Black"/>
+        </w:rPr>
+        <w:t>tbl_department_employees</w:t>
+      </w:r>
+      <w:proofErr w:type="spellEnd"/>
+      <w:r>
+        <w:rPr>
+          <w:rFonts w:ascii="Arial Black" w:hAnsi="Arial Black"/>
+        </w:rPr>
+        <w:t xml:space="preserve">”. </w:t>
+      </w:r>
+    </w:p>
+    <w:p>
+      <w:pPr>
+        <w:pStyle w:val="ListParagraph"/>
+        <w:numPr>
+          <w:ilvl w:val="3"/>
+          <w:numId w:val="2"/>
+        </w:numPr>
+        <w:autoSpaceDE/>
+        <w:autoSpaceDN/>
+        <w:adjustRightInd/>
+        <w:spacing w:after="160" w:line="259" w:lineRule="auto"/>
+        <w:rPr>
+          <w:rFonts w:ascii="Arial Black" w:hAnsi="Arial Black"/>
+        </w:rPr>
+      </w:pPr>
+      <w:r>
+        <w:rPr>
+          <w:rFonts w:ascii="Arial Black" w:hAnsi="Arial Black"/>
+        </w:rPr>
+        <w:t xml:space="preserve">This is </w:t>
+      </w:r>
+      <w:r>
+        <w:rPr>
+          <w:rFonts w:ascii="Arial Black" w:hAnsi="Arial Black"/>
+        </w:rPr>
+        <w:t>because the department of an employee can change over time i.e. you could have more than one record per employee in the table “</w:t>
+      </w:r>
+      <w:proofErr w:type="spellStart"/>
+      <w:r>
+        <w:rPr>
+          <w:rFonts w:ascii="Arial Black" w:hAnsi="Arial Black"/>
+        </w:rPr>
+        <w:t>tbl_department_employees</w:t>
+      </w:r>
+      <w:proofErr w:type="spellEnd"/>
+      <w:r>
+        <w:rPr>
+          <w:rFonts w:ascii="Arial Black" w:hAnsi="Arial Black"/>
+        </w:rPr>
+        <w:t>”.</w:t>
+      </w:r>
+    </w:p>
+    <w:p>
+      <w:pPr>
+        <w:pStyle w:val="ListParagraph"/>
+        <w:numPr>
+          <w:ilvl w:val="2"/>
+          <w:numId w:val="2"/>
+        </w:numPr>
+        <w:autoSpaceDE/>
+        <w:autoSpaceDN/>
+        <w:adjustRightInd/>
+        <w:spacing w:after="160" w:line="259" w:lineRule="auto"/>
+        <w:rPr>
+          <w:rFonts w:ascii="Arial Black" w:hAnsi="Arial Black"/>
+        </w:rPr>
+      </w:pPr>
+      <w:r>
+        <w:rPr>
+          <w:rFonts w:ascii="Arial Black" w:hAnsi="Arial Black"/>
+        </w:rPr>
+        <w:t xml:space="preserve">This is evident from the dataset provided to us </w:t>
+      </w:r>
+      <w:r>
+        <w:rPr>
+          <w:rFonts w:ascii="Arial Black" w:hAnsi="Arial Black"/>
+        </w:rPr>
+        <w:t>at the time of us creating the ERD</w:t>
+      </w:r>
+      <w:r>
+        <w:rPr>
+          <w:rFonts w:ascii="Arial Black" w:hAnsi="Arial Black"/>
+        </w:rPr>
+        <w:t>.</w:t>
+      </w:r>
+    </w:p>
+    <w:p>
+      <w:pPr>
+        <w:pStyle w:val="ListParagraph"/>
+        <w:numPr>
+          <w:ilvl w:val="3"/>
+          <w:numId w:val="2"/>
+        </w:numPr>
+        <w:autoSpaceDE/>
+        <w:autoSpaceDN/>
+        <w:adjustRightInd/>
+        <w:spacing w:after="160" w:line="259" w:lineRule="auto"/>
+        <w:rPr>
+          <w:rFonts w:ascii="Arial Black" w:hAnsi="Arial Black"/>
+        </w:rPr>
+      </w:pPr>
+      <w:r>
+        <w:rPr>
+          <w:rFonts w:ascii="Arial Black" w:hAnsi="Arial Black"/>
+          <w:color w:val="auto"/>
+        </w:rPr>
+        <w:t>T</w:t>
+      </w:r>
+      <w:r>
+        <w:rPr>
+          <w:rFonts w:ascii="Arial Black" w:hAnsi="Arial Black"/>
+          <w:color w:val="auto"/>
+        </w:rPr>
+        <w:t>he number of rows in this table, “</w:t>
+      </w:r>
+      <w:proofErr w:type="spellStart"/>
+      <w:r>
+        <w:rPr>
+          <w:rFonts w:ascii="Arial Black" w:hAnsi="Arial Black"/>
+        </w:rPr>
+        <w:t>tbl_department_employees</w:t>
+      </w:r>
+      <w:proofErr w:type="spellEnd"/>
+      <w:r>
+        <w:rPr>
+          <w:rFonts w:ascii="Arial Black" w:hAnsi="Arial Black"/>
+          <w:color w:val="auto"/>
+        </w:rPr>
+        <w:t xml:space="preserve">” </w:t>
+      </w:r>
+      <w:r>
+        <w:rPr>
+          <w:rFonts w:ascii="Arial Black" w:hAnsi="Arial Black"/>
+          <w:color w:val="auto"/>
+        </w:rPr>
+        <w:t xml:space="preserve">was </w:t>
+      </w:r>
+      <w:r>
+        <w:rPr>
+          <w:rFonts w:ascii="Arial Black" w:hAnsi="Arial Black"/>
+          <w:color w:val="auto"/>
+        </w:rPr>
+        <w:t xml:space="preserve">331,603 </w:t>
+      </w:r>
+      <w:r>
+        <w:rPr>
+          <w:rFonts w:ascii="Arial Black" w:hAnsi="Arial Black"/>
+          <w:color w:val="auto"/>
+        </w:rPr>
+        <w:t>whereas</w:t>
+      </w:r>
+      <w:r>
+        <w:rPr>
+          <w:rFonts w:ascii="Arial Black" w:hAnsi="Arial Black"/>
+          <w:color w:val="auto"/>
+        </w:rPr>
+        <w:t xml:space="preserve"> the number of rows in the table “</w:t>
+      </w:r>
+      <w:proofErr w:type="spellStart"/>
+      <w:r>
+        <w:rPr>
+          <w:rFonts w:ascii="Arial Black" w:hAnsi="Arial Black"/>
+          <w:color w:val="auto"/>
+        </w:rPr>
+        <w:t>tbl_employees</w:t>
+      </w:r>
+      <w:proofErr w:type="spellEnd"/>
+      <w:r>
+        <w:rPr>
+          <w:rFonts w:ascii="Arial Black" w:hAnsi="Arial Black"/>
+          <w:color w:val="auto"/>
+        </w:rPr>
+        <w:t>”</w:t>
+      </w:r>
+      <w:r>
+        <w:rPr>
+          <w:rFonts w:ascii="Arial Black" w:hAnsi="Arial Black"/>
+          <w:color w:val="auto"/>
+        </w:rPr>
+        <w:t xml:space="preserve"> was </w:t>
+      </w:r>
+      <w:r>
+        <w:rPr>
+          <w:rFonts w:ascii="Arial Black" w:hAnsi="Arial Black"/>
+          <w:color w:val="auto"/>
+        </w:rPr>
+        <w:t>300,024</w:t>
+      </w:r>
+      <w:r>
+        <w:rPr>
+          <w:rFonts w:ascii="Arial Black" w:hAnsi="Arial Black"/>
+          <w:color w:val="auto"/>
+        </w:rPr>
+        <w:t>.</w:t>
       </w:r>
     </w:p>
     <w:p>
@@ -1158,19 +1633,7 @@
         <w:rPr>
           <w:rFonts w:ascii="Arial Black" w:hAnsi="Arial Black"/>
         </w:rPr>
-        <w:t>tbl_department_</w:t>
-      </w:r>
-      <w:r>
-        <w:rPr>
-          <w:rFonts w:ascii="Arial Black" w:hAnsi="Arial Black"/>
-        </w:rPr>
-        <w:t>managers</w:t>
-      </w:r>
-      <w:r>
-        <w:rPr>
-          <w:rFonts w:ascii="Arial Black" w:hAnsi="Arial Black"/>
-        </w:rPr>
-        <w:t>:</w:t>
+        <w:t>tbl_department_managers:</w:t>
       </w:r>
     </w:p>
     <w:p>
@@ -1192,7 +1655,19 @@
         <w:rPr>
           <w:rFonts w:ascii="Arial Black" w:hAnsi="Arial Black"/>
         </w:rPr>
-        <w:t>We have two Foreign Key:</w:t>
+        <w:t>We have two Foreign Key</w:t>
+      </w:r>
+      <w:r>
+        <w:rPr>
+          <w:rFonts w:ascii="Arial Black" w:hAnsi="Arial Black"/>
+        </w:rPr>
+        <w:t>s in this table</w:t>
+      </w:r>
+      <w:r>
+        <w:rPr>
+          <w:rFonts w:ascii="Arial Black" w:hAnsi="Arial Black"/>
+        </w:rPr>
+        <w:t>:</w:t>
       </w:r>
     </w:p>
     <w:p>
@@ -1270,43 +1745,86 @@
         <w:rPr>
           <w:rFonts w:ascii="Arial Black" w:hAnsi="Arial Black"/>
         </w:rPr>
-        <w:t xml:space="preserve">This is set up as a one-to-many relationship, because the </w:t>
-      </w:r>
-      <w:r>
-        <w:rPr>
-          <w:rFonts w:ascii="Arial Black" w:hAnsi="Arial Black"/>
-        </w:rPr>
-        <w:t>manager of a department</w:t>
-      </w:r>
-      <w:r>
-        <w:rPr>
-          <w:rFonts w:ascii="Arial Black" w:hAnsi="Arial Black"/>
-        </w:rPr>
-        <w:t xml:space="preserve"> can change over time i.e. you could have more than one record per </w:t>
-      </w:r>
-      <w:r>
-        <w:rPr>
-          <w:rFonts w:ascii="Arial Black" w:hAnsi="Arial Black"/>
-        </w:rPr>
-        <w:t>department</w:t>
-      </w:r>
-      <w:r>
-        <w:rPr>
-          <w:rFonts w:ascii="Arial Black" w:hAnsi="Arial Black"/>
-        </w:rPr>
-        <w:t xml:space="preserve"> in the table “tbl_department</w:t>
-      </w:r>
-      <w:r>
-        <w:rPr>
-          <w:rFonts w:ascii="Arial Black" w:hAnsi="Arial Black"/>
-        </w:rPr>
-        <w:t>_</w:t>
-      </w:r>
-      <w:r>
-        <w:rPr>
-          <w:rFonts w:ascii="Arial Black" w:hAnsi="Arial Black"/>
-        </w:rPr>
-        <w:t>managers”.</w:t>
+        <w:t xml:space="preserve">This is set up as a one-to-many relationship, </w:t>
+      </w:r>
+      <w:r>
+        <w:rPr>
+          <w:rFonts w:ascii="Arial Black" w:hAnsi="Arial Black"/>
+        </w:rPr>
+        <w:t>between the table “</w:t>
+      </w:r>
+      <w:proofErr w:type="spellStart"/>
+      <w:r>
+        <w:rPr>
+          <w:rFonts w:ascii="Arial Black" w:hAnsi="Arial Black"/>
+        </w:rPr>
+        <w:t>tbl_employees</w:t>
+      </w:r>
+      <w:proofErr w:type="spellEnd"/>
+      <w:r>
+        <w:rPr>
+          <w:rFonts w:ascii="Arial Black" w:hAnsi="Arial Black"/>
+        </w:rPr>
+        <w:t>” and this table</w:t>
+      </w:r>
+      <w:r>
+        <w:t xml:space="preserve"> </w:t>
+      </w:r>
+      <w:r>
+        <w:rPr>
+          <w:rFonts w:ascii="Arial Black" w:hAnsi="Arial Black"/>
+        </w:rPr>
+        <w:t>“</w:t>
+      </w:r>
+      <w:proofErr w:type="spellStart"/>
+      <w:r>
+        <w:rPr>
+          <w:rFonts w:ascii="Arial Black" w:hAnsi="Arial Black"/>
+        </w:rPr>
+        <w:t>tbl_department_managers</w:t>
+      </w:r>
+      <w:proofErr w:type="spellEnd"/>
+      <w:r>
+        <w:rPr>
+          <w:rFonts w:ascii="Arial Black" w:hAnsi="Arial Black"/>
+        </w:rPr>
+        <w:t xml:space="preserve">”. </w:t>
+      </w:r>
+    </w:p>
+    <w:p>
+      <w:pPr>
+        <w:pStyle w:val="ListParagraph"/>
+        <w:numPr>
+          <w:ilvl w:val="3"/>
+          <w:numId w:val="2"/>
+        </w:numPr>
+        <w:autoSpaceDE/>
+        <w:autoSpaceDN/>
+        <w:adjustRightInd/>
+        <w:spacing w:after="160" w:line="259" w:lineRule="auto"/>
+        <w:rPr>
+          <w:rFonts w:ascii="Arial Black" w:hAnsi="Arial Black"/>
+        </w:rPr>
+      </w:pPr>
+      <w:r>
+        <w:rPr>
+          <w:rFonts w:ascii="Arial Black" w:hAnsi="Arial Black"/>
+        </w:rPr>
+        <w:t xml:space="preserve">This is </w:t>
+      </w:r>
+      <w:r>
+        <w:rPr>
+          <w:rFonts w:ascii="Arial Black" w:hAnsi="Arial Black"/>
+        </w:rPr>
+        <w:t>because the manager of a department can change over time i.e. you could have more than one record per department in the table “tbl_de</w:t>
+      </w:r>
+      <w:bookmarkStart w:id="0" w:name="_GoBack"/>
+      <w:bookmarkEnd w:id="0"/>
+      <w:r>
+        <w:rPr>
+          <w:rFonts w:ascii="Arial Black" w:hAnsi="Arial Black"/>
+        </w:rPr>
+        <w:t>partment_managers”.</w:t>
       </w:r>
     </w:p>
     <w:p>
@@ -1384,7 +1902,218 @@
         <w:rPr>
           <w:rFonts w:ascii="Arial Black" w:hAnsi="Arial Black"/>
         </w:rPr>
-        <w:t>This is set up as a one-to-many relationship, because the manager of a department can change over time i.e. you could have more than one record per department in the table “tbl_department_managers”.</w:t>
+        <w:t>This is set up as a one-to-many relationship between the table “</w:t>
+      </w:r>
+      <w:proofErr w:type="spellStart"/>
+      <w:r>
+        <w:rPr>
+          <w:rFonts w:ascii="Arial Black" w:hAnsi="Arial Black"/>
+        </w:rPr>
+        <w:t>tbl_departments</w:t>
+      </w:r>
+      <w:proofErr w:type="spellEnd"/>
+      <w:r>
+        <w:rPr>
+          <w:rFonts w:ascii="Arial Black" w:hAnsi="Arial Black"/>
+        </w:rPr>
+        <w:t>” and this table</w:t>
+      </w:r>
+      <w:r>
+        <w:t xml:space="preserve"> </w:t>
+      </w:r>
+      <w:r>
+        <w:rPr>
+          <w:rFonts w:ascii="Arial Black" w:hAnsi="Arial Black"/>
+        </w:rPr>
+        <w:t>“</w:t>
+      </w:r>
+      <w:proofErr w:type="spellStart"/>
+      <w:r>
+        <w:rPr>
+          <w:rFonts w:ascii="Arial Black" w:hAnsi="Arial Black"/>
+        </w:rPr>
+        <w:t>tbl_department_managers</w:t>
+      </w:r>
+      <w:proofErr w:type="spellEnd"/>
+      <w:r>
+        <w:rPr>
+          <w:rFonts w:ascii="Arial Black" w:hAnsi="Arial Black"/>
+        </w:rPr>
+        <w:t xml:space="preserve">”. </w:t>
+      </w:r>
+    </w:p>
+    <w:p>
+      <w:pPr>
+        <w:pStyle w:val="ListParagraph"/>
+        <w:numPr>
+          <w:ilvl w:val="3"/>
+          <w:numId w:val="2"/>
+        </w:numPr>
+        <w:autoSpaceDE/>
+        <w:autoSpaceDN/>
+        <w:adjustRightInd/>
+        <w:spacing w:after="160" w:line="259" w:lineRule="auto"/>
+        <w:rPr>
+          <w:rFonts w:ascii="Arial Black" w:hAnsi="Arial Black"/>
+        </w:rPr>
+      </w:pPr>
+      <w:r>
+        <w:rPr>
+          <w:rFonts w:ascii="Arial Black" w:hAnsi="Arial Black"/>
+        </w:rPr>
+        <w:t xml:space="preserve">This is </w:t>
+      </w:r>
+      <w:r>
+        <w:rPr>
+          <w:rFonts w:ascii="Arial Black" w:hAnsi="Arial Black"/>
+        </w:rPr>
+        <w:t>because the manager of a department can change over time i.e. you could have more than one record per department in the table “</w:t>
+      </w:r>
+      <w:proofErr w:type="spellStart"/>
+      <w:r>
+        <w:rPr>
+          <w:rFonts w:ascii="Arial Black" w:hAnsi="Arial Black"/>
+        </w:rPr>
+        <w:t>tbl_department_managers</w:t>
+      </w:r>
+      <w:proofErr w:type="spellEnd"/>
+      <w:r>
+        <w:rPr>
+          <w:rFonts w:ascii="Arial Black" w:hAnsi="Arial Black"/>
+        </w:rPr>
+        <w:t>”.</w:t>
+      </w:r>
+    </w:p>
+    <w:p>
+      <w:pPr>
+        <w:pStyle w:val="ListParagraph"/>
+        <w:numPr>
+          <w:ilvl w:val="2"/>
+          <w:numId w:val="2"/>
+        </w:numPr>
+        <w:autoSpaceDE/>
+        <w:autoSpaceDN/>
+        <w:adjustRightInd/>
+        <w:spacing w:after="160" w:line="259" w:lineRule="auto"/>
+        <w:rPr>
+          <w:rFonts w:ascii="Arial Black" w:hAnsi="Arial Black"/>
+        </w:rPr>
+      </w:pPr>
+      <w:r>
+        <w:rPr>
+          <w:rFonts w:ascii="Arial Black" w:hAnsi="Arial Black"/>
+        </w:rPr>
+        <w:t>This is evident from the dataset provided to us at the time of us creating the ERD.</w:t>
+      </w:r>
+    </w:p>
+    <w:p>
+      <w:pPr>
+        <w:pStyle w:val="ListParagraph"/>
+        <w:numPr>
+          <w:ilvl w:val="3"/>
+          <w:numId w:val="2"/>
+        </w:numPr>
+        <w:autoSpaceDE/>
+        <w:autoSpaceDN/>
+        <w:adjustRightInd/>
+        <w:spacing w:after="160" w:line="259" w:lineRule="auto"/>
+        <w:rPr>
+          <w:rFonts w:ascii="Arial Black" w:hAnsi="Arial Black"/>
+        </w:rPr>
+      </w:pPr>
+      <w:r>
+        <w:rPr>
+          <w:rFonts w:ascii="Arial Black" w:hAnsi="Arial Black"/>
+          <w:color w:val="auto"/>
+        </w:rPr>
+        <w:t>T</w:t>
+      </w:r>
+      <w:r>
+        <w:rPr>
+          <w:rFonts w:ascii="Arial Black" w:hAnsi="Arial Black"/>
+          <w:color w:val="auto"/>
+        </w:rPr>
+        <w:t>he number of rows in this table, “</w:t>
+      </w:r>
+      <w:proofErr w:type="spellStart"/>
+      <w:r>
+        <w:rPr>
+          <w:rFonts w:ascii="Arial Black" w:hAnsi="Arial Black"/>
+        </w:rPr>
+        <w:t>tbl_department_managers</w:t>
+      </w:r>
+      <w:proofErr w:type="spellEnd"/>
+      <w:r>
+        <w:rPr>
+          <w:rFonts w:ascii="Arial Black" w:hAnsi="Arial Black"/>
+          <w:color w:val="auto"/>
+        </w:rPr>
+        <w:t xml:space="preserve">” </w:t>
+      </w:r>
+      <w:r>
+        <w:rPr>
+          <w:rFonts w:ascii="Arial Black" w:hAnsi="Arial Black"/>
+          <w:color w:val="auto"/>
+        </w:rPr>
+        <w:t xml:space="preserve">was </w:t>
+      </w:r>
+      <w:r>
+        <w:rPr>
+          <w:rFonts w:ascii="Arial Black" w:hAnsi="Arial Black"/>
+          <w:color w:val="auto"/>
+        </w:rPr>
+        <w:t>24</w:t>
+      </w:r>
+      <w:r>
+        <w:rPr>
+          <w:rFonts w:ascii="Arial Black" w:hAnsi="Arial Black"/>
+          <w:color w:val="auto"/>
+        </w:rPr>
+        <w:t xml:space="preserve"> whereas</w:t>
+      </w:r>
+      <w:r>
+        <w:rPr>
+          <w:rFonts w:ascii="Arial Black" w:hAnsi="Arial Black"/>
+          <w:color w:val="auto"/>
+        </w:rPr>
+        <w:t xml:space="preserve"> the number of rows in the table “</w:t>
+      </w:r>
+      <w:proofErr w:type="spellStart"/>
+      <w:r>
+        <w:rPr>
+          <w:rFonts w:ascii="Arial Black" w:hAnsi="Arial Black"/>
+          <w:color w:val="auto"/>
+        </w:rPr>
+        <w:t>tbl_</w:t>
+      </w:r>
+      <w:r>
+        <w:rPr>
+          <w:rFonts w:ascii="Arial Black" w:hAnsi="Arial Black"/>
+          <w:color w:val="auto"/>
+        </w:rPr>
+        <w:t>departments</w:t>
+      </w:r>
+      <w:proofErr w:type="spellEnd"/>
+      <w:r>
+        <w:rPr>
+          <w:rFonts w:ascii="Arial Black" w:hAnsi="Arial Black"/>
+          <w:color w:val="auto"/>
+        </w:rPr>
+        <w:t>”</w:t>
+      </w:r>
+      <w:r>
+        <w:rPr>
+          <w:rFonts w:ascii="Arial Black" w:hAnsi="Arial Black"/>
+          <w:color w:val="auto"/>
+        </w:rPr>
+        <w:t xml:space="preserve"> was </w:t>
+      </w:r>
+      <w:r>
+        <w:rPr>
+          <w:rFonts w:ascii="Arial Black" w:hAnsi="Arial Black"/>
+          <w:color w:val="auto"/>
+        </w:rPr>
+        <w:t>9.</w:t>
       </w:r>
     </w:p>
     <w:p>
@@ -1413,7 +2142,19 @@
         <w:rPr>
           <w:rFonts w:ascii="Arial Black" w:hAnsi="Arial Black"/>
         </w:rPr>
-        <w:t>The following pages provide a detailed description of the fields in each of these 6 tables.</w:t>
+        <w:t xml:space="preserve">The following pages provide a detailed description of the </w:t>
+      </w:r>
+      <w:r>
+        <w:rPr>
+          <w:rFonts w:ascii="Arial Black" w:hAnsi="Arial Black"/>
+        </w:rPr>
+        <w:t>columns</w:t>
+      </w:r>
+      <w:r>
+        <w:rPr>
+          <w:rFonts w:ascii="Arial Black" w:hAnsi="Arial Black"/>
+        </w:rPr>
+        <w:t xml:space="preserve"> in each of these 6 tables.</w:t>
       </w:r>
     </w:p>
     <w:p>
@@ -2665,21 +3406,7 @@
                 <w:sz w:val="20"/>
                 <w:szCs w:val="20"/>
               </w:rPr>
-              <w:t xml:space="preserve">Employee </w:t>
-            </w:r>
-            <w:r>
-              <w:rPr>
-                <w:sz w:val="20"/>
-                <w:szCs w:val="20"/>
-              </w:rPr>
-              <w:t>Last</w:t>
-            </w:r>
-            <w:r>
-              <w:rPr>
-                <w:sz w:val="20"/>
-                <w:szCs w:val="20"/>
-              </w:rPr>
-              <w:t xml:space="preserve"> Name</w:t>
+              <w:t>Employee Last Name</w:t>
             </w:r>
           </w:p>
         </w:tc>
@@ -6809,7 +7536,7 @@
         <w:ind w:left="2880" w:hanging="360"/>
       </w:pPr>
     </w:lvl>
-    <w:lvl w:ilvl="4" w:tplc="04090019" w:tentative="1">
+    <w:lvl w:ilvl="4" w:tplc="04090019">
       <w:start w:val="1"/>
       <w:numFmt w:val="lowerLetter"/>
       <w:lvlText w:val="%5."/>
@@ -7311,7 +8038,6 @@
   <w:style w:type="character" w:default="1" w:styleId="DefaultParagraphFont">
     <w:name w:val="Default Paragraph Font"/>
     <w:uiPriority w:val="1"/>
-    <w:semiHidden/>
     <w:unhideWhenUsed/>
   </w:style>
   <w:style w:type="table" w:default="1" w:styleId="TableNormal">
@@ -7886,7 +8612,7 @@
 </file>
 
 <file path=customXml/itemProps1.xml><?xml version="1.0" encoding="utf-8"?>
-<ds:datastoreItem xmlns:ds="http://schemas.openxmlformats.org/officeDocument/2006/customXml" ds:itemID="{5B38E988-A214-43A0-9F19-0EEA9EEC8C37}">
+<ds:datastoreItem xmlns:ds="http://schemas.openxmlformats.org/officeDocument/2006/customXml" ds:itemID="{A61943A0-E665-4915-917B-6D239A4F5E8D}">
   <ds:schemaRefs>
     <ds:schemaRef ds:uri="http://schemas.openxmlformats.org/officeDocument/2006/bibliography"/>
   </ds:schemaRefs>

</xml_diff>